<commit_message>
Completed Basic task 'Edit content'
</commit_message>
<xml_diff>
--- a/Record.docx
+++ b/Record.docx
@@ -41,6 +41,13 @@
       <w:pPr>
         <w:ind w:left="2127" w:hanging="2127"/>
       </w:pPr>
+      <w:r>
+        <w:t>20/07/2017 16:32</w:t>
+      </w:r>
+      <w:r>
+        <w:tab/>
+        <w:t>Completed Basic task ‘Edit content’.</w:t>
+      </w:r>
       <w:bookmarkStart w:id="0" w:name="_GoBack"/>
       <w:bookmarkEnd w:id="0"/>
     </w:p>

</xml_diff>

<commit_message>
Completed Basic task ‘Replace content’
</commit_message>
<xml_diff>
--- a/Record.docx
+++ b/Record.docx
@@ -11,15 +11,7 @@
       </w:r>
       <w:r>
         <w:tab/>
-        <w:t xml:space="preserve">Files have been downloaded and added to a GitHub repository. Hosted on localhost through Node.js and managed using </w:t>
-      </w:r>
-      <w:proofErr w:type="spellStart"/>
-      <w:r>
-        <w:t>SourceTree</w:t>
-      </w:r>
-      <w:proofErr w:type="spellEnd"/>
-      <w:r>
-        <w:t>.</w:t>
+        <w:t>Files have been downloaded and added to a GitHub repository. Hosted on localhost through Node.js and managed using SourceTree.</w:t>
       </w:r>
       <w:r>
         <w:t xml:space="preserve"> Sublime Text used for IDE.</w:t>
@@ -47,6 +39,18 @@
       <w:r>
         <w:tab/>
         <w:t>Completed Basic task ‘Edit content’.</w:t>
+      </w:r>
+    </w:p>
+    <w:p>
+      <w:pPr>
+        <w:ind w:left="2127" w:hanging="2127"/>
+      </w:pPr>
+      <w:r>
+        <w:t>20/07/2017 17:18</w:t>
+      </w:r>
+      <w:r>
+        <w:tab/>
+        <w:t>Completed Basic task ‘Replace content’.</w:t>
       </w:r>
       <w:bookmarkStart w:id="0" w:name="_GoBack"/>
       <w:bookmarkEnd w:id="0"/>

</xml_diff>

<commit_message>
Completed Basic task 'Add content' and attempted Basic task 'Modify your new content'
</commit_message>
<xml_diff>
--- a/Record.docx
+++ b/Record.docx
@@ -11,7 +11,15 @@
       </w:r>
       <w:r>
         <w:tab/>
-        <w:t>Files have been downloaded and added to a GitHub repository. Hosted on localhost through Node.js and managed using SourceTree.</w:t>
+        <w:t xml:space="preserve">Files have been downloaded and added to a GitHub repository. Hosted on localhost through Node.js and managed using </w:t>
+      </w:r>
+      <w:proofErr w:type="spellStart"/>
+      <w:r>
+        <w:t>SourceTree</w:t>
+      </w:r>
+      <w:proofErr w:type="spellEnd"/>
+      <w:r>
+        <w:t>.</w:t>
       </w:r>
       <w:r>
         <w:t xml:space="preserve"> Sublime Text used for IDE.</w:t>
@@ -52,13 +60,40 @@
         <w:tab/>
         <w:t>Completed Basic task ‘Replace content’.</w:t>
       </w:r>
-      <w:bookmarkStart w:id="0" w:name="_GoBack"/>
-      <w:bookmarkEnd w:id="0"/>
     </w:p>
     <w:p>
       <w:pPr>
         <w:ind w:left="2127" w:hanging="2127"/>
       </w:pPr>
+      <w:r>
+        <w:t>20/07/2017 18:12</w:t>
+      </w:r>
+      <w:r>
+        <w:tab/>
+        <w:t>Completed Basic task ‘Add content’.</w:t>
+      </w:r>
+    </w:p>
+    <w:p>
+      <w:pPr>
+        <w:ind w:left="2127" w:hanging="2127"/>
+      </w:pPr>
+      <w:r>
+        <w:t>20/07/2017 19:17</w:t>
+      </w:r>
+      <w:r>
+        <w:tab/>
+        <w:t xml:space="preserve">Managed to create Handlebars template for accordion element with content for each section. Came across problem where JavaScript was unable to loop through array of sections and add </w:t>
+      </w:r>
+      <w:proofErr w:type="spellStart"/>
+      <w:r>
+        <w:t>OnClick</w:t>
+      </w:r>
+      <w:proofErr w:type="spellEnd"/>
+      <w:r>
+        <w:t xml:space="preserve"> event allowing accordion to function properly.</w:t>
+      </w:r>
+      <w:bookmarkStart w:id="0" w:name="_GoBack"/>
+      <w:bookmarkEnd w:id="0"/>
     </w:p>
     <w:sectPr>
       <w:pgSz w:w="11906" w:h="16838"/>

</xml_diff>

<commit_message>
Completed Advanced task ‘Simplify JavaScript’
</commit_message>
<xml_diff>
--- a/Record.docx
+++ b/Record.docx
@@ -92,8 +92,38 @@
       <w:r>
         <w:t xml:space="preserve"> event allowing accordion to function properly.</w:t>
       </w:r>
+    </w:p>
+    <w:p>
+      <w:pPr>
+        <w:ind w:left="2127" w:hanging="2127"/>
+      </w:pPr>
+      <w:r>
+        <w:t>20/07/2017 19:39</w:t>
+      </w:r>
+      <w:r>
+        <w:tab/>
+        <w:t>Completed Advanced task ‘</w:t>
+      </w:r>
+      <w:r>
+        <w:t>Simplify JavaScript</w:t>
+      </w:r>
+      <w:r>
+        <w:t xml:space="preserve">’. Converted populate functions into </w:t>
+      </w:r>
+      <w:r>
+        <w:t>one</w:t>
+      </w:r>
+      <w:r>
+        <w:t xml:space="preserve"> function </w:t>
+      </w:r>
+      <w:r>
+        <w:t>that takes a string to identify each element.</w:t>
+      </w:r>
       <w:bookmarkStart w:id="0" w:name="_GoBack"/>
       <w:bookmarkEnd w:id="0"/>
+      <w:r>
+        <w:t xml:space="preserve">  </w:t>
+      </w:r>
     </w:p>
     <w:sectPr>
       <w:pgSz w:w="11906" w:h="16838"/>

</xml_diff>

<commit_message>
Completed Advanced task ‘Convert the CSS to LESS or SASS’
</commit_message>
<xml_diff>
--- a/Record.docx
+++ b/Record.docx
@@ -11,15 +11,7 @@
       </w:r>
       <w:r>
         <w:tab/>
-        <w:t xml:space="preserve">Files have been downloaded and added to a GitHub repository. Hosted on localhost through Node.js and managed using </w:t>
-      </w:r>
-      <w:proofErr w:type="spellStart"/>
-      <w:r>
-        <w:t>SourceTree</w:t>
-      </w:r>
-      <w:proofErr w:type="spellEnd"/>
-      <w:r>
-        <w:t>.</w:t>
+        <w:t>Files have been downloaded and added to a GitHub repository. Hosted on localhost through Node.js and managed using SourceTree.</w:t>
       </w:r>
       <w:r>
         <w:t xml:space="preserve"> Sublime Text used for IDE.</w:t>
@@ -82,15 +74,7 @@
       </w:r>
       <w:r>
         <w:tab/>
-        <w:t xml:space="preserve">Managed to create Handlebars template for accordion element with content for each section. Came across problem where JavaScript was unable to loop through array of sections and add </w:t>
-      </w:r>
-      <w:proofErr w:type="spellStart"/>
-      <w:r>
-        <w:t>OnClick</w:t>
-      </w:r>
-      <w:proofErr w:type="spellEnd"/>
-      <w:r>
-        <w:t xml:space="preserve"> event allowing accordion to function properly.</w:t>
+        <w:t>Managed to create Handlebars template for accordion element with content for each section. Came across problem where JavaScript was unable to loop through array of sections and add OnClick event allowing accordion to function properly.</w:t>
       </w:r>
     </w:p>
     <w:p>
@@ -119,11 +103,34 @@
       <w:r>
         <w:t>that takes a string to identify each element.</w:t>
       </w:r>
+      <w:r>
+        <w:t xml:space="preserve">  </w:t>
+      </w:r>
+    </w:p>
+    <w:p>
+      <w:pPr>
+        <w:ind w:left="2127" w:hanging="2127"/>
+      </w:pPr>
+      <w:r>
+        <w:t>20/07/2017 20:05</w:t>
+      </w:r>
+      <w:r>
+        <w:tab/>
+      </w:r>
+      <w:r>
+        <w:t>Completed Advanced task ‘</w:t>
+      </w:r>
+      <w:r>
+        <w:t>Convert the CSS to LESS or SASS</w:t>
+      </w:r>
+      <w:r>
+        <w:t>’.</w:t>
+      </w:r>
+      <w:r>
+        <w:t xml:space="preserve"> Converted CSS to LESS.</w:t>
+      </w:r>
       <w:bookmarkStart w:id="0" w:name="_GoBack"/>
       <w:bookmarkEnd w:id="0"/>
-      <w:r>
-        <w:t xml:space="preserve">  </w:t>
-      </w:r>
     </w:p>
     <w:sectPr>
       <w:pgSz w:w="11906" w:h="16838"/>

</xml_diff>

<commit_message>
Completed Advanced task 'CSS boxes'
</commit_message>
<xml_diff>
--- a/Record.docx
+++ b/Record.docx
@@ -11,7 +11,15 @@
       </w:r>
       <w:r>
         <w:tab/>
-        <w:t>Files have been downloaded and added to a GitHub repository. Hosted on localhost through Node.js and managed using SourceTree.</w:t>
+        <w:t xml:space="preserve">Files have been downloaded and added to a GitHub repository. Hosted on localhost through Node.js and managed using </w:t>
+      </w:r>
+      <w:proofErr w:type="spellStart"/>
+      <w:r>
+        <w:t>SourceTree</w:t>
+      </w:r>
+      <w:proofErr w:type="spellEnd"/>
+      <w:r>
+        <w:t>.</w:t>
       </w:r>
       <w:r>
         <w:t xml:space="preserve"> Sublime Text used for IDE.</w:t>
@@ -74,7 +82,15 @@
       </w:r>
       <w:r>
         <w:tab/>
-        <w:t>Managed to create Handlebars template for accordion element with content for each section. Came across problem where JavaScript was unable to loop through array of sections and add OnClick event allowing accordion to function properly.</w:t>
+        <w:t xml:space="preserve">Managed to create Handlebars template for accordion element with content for each section. Came across problem where JavaScript was unable to loop through array of sections and add </w:t>
+      </w:r>
+      <w:proofErr w:type="spellStart"/>
+      <w:r>
+        <w:t>OnClick</w:t>
+      </w:r>
+      <w:proofErr w:type="spellEnd"/>
+      <w:r>
+        <w:t xml:space="preserve"> event allowing accordion to function properly.</w:t>
       </w:r>
     </w:p>
     <w:p>
@@ -128,6 +144,41 @@
       </w:r>
       <w:r>
         <w:t xml:space="preserve"> Converted CSS to LESS.</w:t>
+      </w:r>
+    </w:p>
+    <w:p>
+      <w:pPr>
+        <w:ind w:left="2127" w:hanging="2127"/>
+      </w:pPr>
+      <w:r>
+        <w:t>20/07/2017 20:40</w:t>
+      </w:r>
+      <w:r>
+        <w:tab/>
+        <w:t>Break</w:t>
+      </w:r>
+    </w:p>
+    <w:p>
+      <w:pPr>
+        <w:ind w:left="2127" w:hanging="2127"/>
+      </w:pPr>
+      <w:r>
+        <w:t>20/07/2017 22:</w:t>
+      </w:r>
+      <w:r>
+        <w:t>00</w:t>
+      </w:r>
+      <w:r>
+        <w:tab/>
+      </w:r>
+      <w:r>
+        <w:t>Completed Advanced task ‘</w:t>
+      </w:r>
+      <w:r>
+        <w:t>CSS boxes</w:t>
+      </w:r>
+      <w:r>
+        <w:t>’.</w:t>
       </w:r>
       <w:bookmarkStart w:id="0" w:name="_GoBack"/>
       <w:bookmarkEnd w:id="0"/>

</xml_diff>